<commit_message>
ainda ferra a formatação
</commit_message>
<xml_diff>
--- a/template/Declara.docx
+++ b/template/Declara.docx
@@ -10,13 +10,6 @@
           <w:smallCaps/>
         </w:rPr>
       </w:pPr>
-      <w:r>
-        <w:rPr>
-          <w:b/>
-          <w:smallCaps/>
-        </w:rPr>
-        <w:br/>
-      </w:r>
       <w:r>
         <w:rPr>
           <w:b/>
@@ -156,6 +149,8 @@
           <w:szCs w:val="24"/>
         </w:rPr>
       </w:pPr>
+      <w:bookmarkStart w:id="0" w:name="_heading=h.gjdgxs" w:colFirst="0" w:colLast="0"/>
+      <w:bookmarkEnd w:id="0"/>
       <w:r>
         <w:rPr>
           <w:sz w:val="24"/>
@@ -256,7 +251,16 @@
           <w:sz w:val="24"/>
           <w:szCs w:val="24"/>
         </w:rPr>
-        <w:t>“$</w:t>
+        <w:t>“</w:t>
+      </w:r>
+      <w:r>
+        <w:rPr>
+          <w:b/>
+          <w:color w:val="222222"/>
+          <w:sz w:val="24"/>
+          <w:szCs w:val="24"/>
+        </w:rPr>
+        <w:t>$</w:t>
       </w:r>
       <w:proofErr w:type="spellStart"/>
       <w:r>
@@ -301,7 +305,14 @@
           <w:sz w:val="24"/>
           <w:szCs w:val="24"/>
         </w:rPr>
-        <w:t>rea de Concentração: $</w:t>
+        <w:t xml:space="preserve">rea de Concentração: </w:t>
+      </w:r>
+      <w:r>
+        <w:rPr>
+          <w:sz w:val="24"/>
+          <w:szCs w:val="24"/>
+        </w:rPr>
+        <w:t>$</w:t>
       </w:r>
       <w:proofErr w:type="spellStart"/>
       <w:r>
@@ -444,11 +455,15 @@
         </w:rPr>
       </w:pPr>
       <w:r>
+        <w:br w:type="page"/>
+      </w:r>
+      <w:r>
         <w:rPr>
           <w:rFonts w:ascii="Arial" w:eastAsia="Arial" w:hAnsi="Arial" w:cs="Arial"/>
           <w:sz w:val="24"/>
           <w:szCs w:val="24"/>
         </w:rPr>
+        <w:lastRenderedPageBreak/>
         <w:tab/>
       </w:r>
       <w:r>
@@ -737,7 +752,6 @@
           <w:sz w:val="24"/>
           <w:szCs w:val="24"/>
         </w:rPr>
-        <w:lastRenderedPageBreak/>
         <w:t xml:space="preserve">intitulado </w:t>
       </w:r>
       <w:r>
@@ -799,7 +813,37 @@
           <w:sz w:val="24"/>
           <w:szCs w:val="24"/>
         </w:rPr>
-        <w:t>realizado no dia -- de -----, às --h, em  formato $formato.</w:t>
+        <w:t xml:space="preserve">realizado no dia -- de -----, às --h, em  formato </w:t>
+      </w:r>
+      <w:r>
+        <w:rPr>
+          <w:sz w:val="24"/>
+          <w:szCs w:val="24"/>
+        </w:rPr>
+        <w:t>$</w:t>
+      </w:r>
+      <w:proofErr w:type="spellStart"/>
+      <w:r>
+        <w:rPr>
+          <w:sz w:val="24"/>
+          <w:szCs w:val="24"/>
+        </w:rPr>
+        <w:t>format</w:t>
+      </w:r>
+      <w:r>
+        <w:rPr>
+          <w:sz w:val="24"/>
+          <w:szCs w:val="24"/>
+        </w:rPr>
+        <w:t>i</w:t>
+      </w:r>
+      <w:proofErr w:type="spellEnd"/>
+      <w:r>
+        <w:rPr>
+          <w:sz w:val="24"/>
+          <w:szCs w:val="24"/>
+        </w:rPr>
+        <w:t>.</w:t>
       </w:r>
     </w:p>
     <w:p>
@@ -1027,14 +1071,36 @@
         </w:rPr>
         <w:br/>
       </w:r>
-      <w:r>
-        <w:rPr>
-          <w:b/>
-          <w:sz w:val="24"/>
-          <w:szCs w:val="24"/>
-        </w:rPr>
+    </w:p>
+    <w:p>
+      <w:pPr>
+        <w:jc w:val="center"/>
+        <w:rPr>
+          <w:b/>
+          <w:sz w:val="24"/>
+          <w:szCs w:val="24"/>
+        </w:rPr>
+      </w:pPr>
+      <w:r>
+        <w:rPr>
+          <w:b/>
+          <w:sz w:val="24"/>
+          <w:szCs w:val="24"/>
+        </w:rPr>
+        <w:lastRenderedPageBreak/>
         <w:br/>
       </w:r>
+    </w:p>
+    <w:p>
+      <w:pPr>
+        <w:widowControl w:val="0"/>
+        <w:jc w:val="center"/>
+        <w:rPr>
+          <w:b/>
+          <w:sz w:val="24"/>
+          <w:szCs w:val="24"/>
+        </w:rPr>
+      </w:pPr>
     </w:p>
     <w:p>
       <w:pPr>
@@ -1244,7 +1310,30 @@
           <w:sz w:val="24"/>
           <w:szCs w:val="24"/>
         </w:rPr>
-        <w:t xml:space="preserve"> $formato.     </w:t>
+        <w:t xml:space="preserve"> $</w:t>
+      </w:r>
+      <w:proofErr w:type="spellStart"/>
+      <w:r>
+        <w:rPr>
+          <w:sz w:val="24"/>
+          <w:szCs w:val="24"/>
+        </w:rPr>
+        <w:t>format</w:t>
+      </w:r>
+      <w:r>
+        <w:rPr>
+          <w:sz w:val="24"/>
+          <w:szCs w:val="24"/>
+        </w:rPr>
+        <w:t>i</w:t>
+      </w:r>
+      <w:proofErr w:type="spellEnd"/>
+      <w:r>
+        <w:rPr>
+          <w:sz w:val="24"/>
+          <w:szCs w:val="24"/>
+        </w:rPr>
+        <w:t xml:space="preserve">.     </w:t>
       </w:r>
     </w:p>
     <w:p>
@@ -1360,13 +1449,6 @@
           <w:szCs w:val="24"/>
         </w:rPr>
         <w:br/>
-      </w:r>
-      <w:r>
-        <w:rPr>
-          <w:sz w:val="24"/>
-          <w:szCs w:val="24"/>
-        </w:rPr>
-        <w:lastRenderedPageBreak/>
         <w:t xml:space="preserve">------------------------- – </w:t>
       </w:r>
       <w:r>
@@ -1509,6 +1591,7 @@
           <w:b/>
           <w:smallCaps/>
         </w:rPr>
+        <w:lastRenderedPageBreak/>
         <w:br/>
       </w:r>
       <w:r>
@@ -1641,6 +1724,7 @@
     </w:p>
     <w:tbl>
       <w:tblPr>
+        <w:tblStyle w:val="a5"/>
         <w:tblW w:w="8877" w:type="dxa"/>
         <w:tblInd w:w="-345" w:type="dxa"/>
         <w:tblLayout w:type="fixed"/>
@@ -1820,312 +1904,27 @@
     </w:p>
     <w:p>
       <w:pPr>
-        <w:pStyle w:val="Ttulo3"/>
-        <w:rPr>
-          <w:rFonts w:ascii="Times New Roman" w:hAnsi="Times New Roman" w:cs="Times New Roman"/>
-          <w:b/>
-          <w:smallCaps/>
-        </w:rPr>
-      </w:pPr>
-      <w:r>
-        <w:rPr>
-          <w:szCs w:val="24"/>
-        </w:rPr>
-        <w:t xml:space="preserve">Designar a Comissão composta pelos professores ------------------------- – </w:t>
-      </w:r>
-      <w:r>
-        <w:rPr>
-          <w:szCs w:val="24"/>
-          <w:highlight w:val="yellow"/>
-        </w:rPr>
-        <w:t xml:space="preserve">Doutor(a), </w:t>
-      </w:r>
-      <w:r>
-        <w:rPr>
-          <w:szCs w:val="24"/>
-        </w:rPr>
-        <w:t xml:space="preserve">------------------------- – </w:t>
-      </w:r>
-      <w:r>
-        <w:rPr>
-          <w:szCs w:val="24"/>
-          <w:highlight w:val="yellow"/>
-        </w:rPr>
-        <w:t xml:space="preserve">Doutor(a), </w:t>
-      </w:r>
-      <w:r>
-        <w:rPr>
-          <w:szCs w:val="24"/>
-        </w:rPr>
-        <w:t xml:space="preserve">------------------------- – </w:t>
-      </w:r>
-      <w:r>
-        <w:rPr>
-          <w:szCs w:val="24"/>
-          <w:highlight w:val="yellow"/>
-        </w:rPr>
-        <w:t xml:space="preserve">Doutor(a) e </w:t>
-      </w:r>
-      <w:r>
-        <w:rPr>
-          <w:szCs w:val="24"/>
-        </w:rPr>
-        <w:t xml:space="preserve">------------------------- – </w:t>
-      </w:r>
-      <w:r>
-        <w:rPr>
-          <w:szCs w:val="24"/>
-          <w:highlight w:val="yellow"/>
-        </w:rPr>
-        <w:t>Doutor(a)</w:t>
-      </w:r>
-      <w:r>
-        <w:rPr>
-          <w:szCs w:val="24"/>
-        </w:rPr>
-        <w:t xml:space="preserve"> para, sob a presidência </w:t>
-      </w:r>
-      <w:r>
-        <w:rPr>
-          <w:szCs w:val="24"/>
-          <w:highlight w:val="yellow"/>
-        </w:rPr>
-        <w:t>do(a) primeiro(a),</w:t>
-      </w:r>
-      <w:r>
-        <w:rPr>
-          <w:szCs w:val="24"/>
-        </w:rPr>
-        <w:t xml:space="preserve"> examinar o trabalho de defesa de tese de doutorado intitulada </w:t>
-      </w:r>
-      <w:r>
-        <w:rPr>
-          <w:b/>
-          <w:color w:val="222222"/>
-          <w:szCs w:val="24"/>
-        </w:rPr>
-        <w:t>“$</w:t>
-      </w:r>
-      <w:proofErr w:type="spellStart"/>
-      <w:r>
-        <w:rPr>
-          <w:b/>
-          <w:color w:val="222222"/>
-          <w:szCs w:val="24"/>
-        </w:rPr>
-        <w:t>title</w:t>
-      </w:r>
-      <w:proofErr w:type="spellEnd"/>
-      <w:r>
-        <w:rPr>
-          <w:b/>
-          <w:color w:val="222222"/>
-          <w:szCs w:val="24"/>
-          <w:highlight w:val="white"/>
-        </w:rPr>
-        <w:t>”</w:t>
-      </w:r>
-      <w:r>
-        <w:rPr>
-          <w:szCs w:val="24"/>
-        </w:rPr>
-        <w:t xml:space="preserve">, do(a) </w:t>
-      </w:r>
-      <w:r>
-        <w:rPr>
-          <w:szCs w:val="24"/>
-          <w:highlight w:val="yellow"/>
-        </w:rPr>
-        <w:t>candidato(a)</w:t>
-      </w:r>
-      <w:r>
-        <w:rPr>
-          <w:szCs w:val="24"/>
-        </w:rPr>
-        <w:t xml:space="preserve">  </w:t>
-      </w:r>
-      <w:r>
-        <w:rPr>
-          <w:b/>
-          <w:szCs w:val="24"/>
-        </w:rPr>
-        <w:t>$</w:t>
-      </w:r>
-      <w:proofErr w:type="spellStart"/>
-      <w:r>
-        <w:rPr>
-          <w:b/>
-          <w:szCs w:val="24"/>
-        </w:rPr>
-        <w:t>nomeDisc</w:t>
-      </w:r>
-      <w:proofErr w:type="spellEnd"/>
-      <w:r>
-        <w:rPr>
-          <w:szCs w:val="24"/>
-        </w:rPr>
-        <w:t xml:space="preserve">, que foi </w:t>
-      </w:r>
-      <w:r>
-        <w:rPr>
-          <w:szCs w:val="24"/>
-        </w:rPr>
-        <w:lastRenderedPageBreak/>
-        <w:t xml:space="preserve">apresentado no dia -- de ---- </w:t>
-      </w:r>
-      <w:proofErr w:type="spellStart"/>
-      <w:r>
-        <w:rPr>
-          <w:szCs w:val="24"/>
-        </w:rPr>
-        <w:t>de</w:t>
-      </w:r>
-      <w:proofErr w:type="spellEnd"/>
-      <w:r>
-        <w:rPr>
-          <w:szCs w:val="24"/>
-        </w:rPr>
-        <w:t xml:space="preserve"> 2024, às --h, em formato $</w:t>
-      </w:r>
-      <w:proofErr w:type="spellStart"/>
-      <w:r>
-        <w:rPr>
-          <w:szCs w:val="24"/>
-        </w:rPr>
-        <w:t>formato.</w:t>
-      </w:r>
-      <w:r>
-        <w:rPr>
-          <w:rFonts w:ascii="Times New Roman" w:hAnsi="Times New Roman" w:cs="Times New Roman"/>
-          <w:b/>
-          <w:smallCaps/>
-        </w:rPr>
-        <w:t>Universidade</w:t>
-      </w:r>
-      <w:proofErr w:type="spellEnd"/>
-      <w:r>
-        <w:rPr>
-          <w:rFonts w:ascii="Times New Roman" w:hAnsi="Times New Roman" w:cs="Times New Roman"/>
-          <w:b/>
-          <w:smallCaps/>
-        </w:rPr>
-        <w:t xml:space="preserve"> de Pernambuco</w:t>
-      </w:r>
-    </w:p>
-    <w:p>
-      <w:pPr>
-        <w:pStyle w:val="Ttulo3"/>
-        <w:rPr>
-          <w:rFonts w:ascii="Times New Roman" w:hAnsi="Times New Roman" w:cs="Times New Roman"/>
-          <w:b/>
-          <w:smallCaps/>
-        </w:rPr>
-      </w:pPr>
-      <w:r>
-        <w:rPr>
-          <w:rFonts w:ascii="Times New Roman" w:hAnsi="Times New Roman" w:cs="Times New Roman"/>
-          <w:b/>
-          <w:smallCaps/>
-        </w:rPr>
-        <w:t>Escola Politécnica de Pernambuco</w:t>
-      </w:r>
-    </w:p>
-    <w:p>
-      <w:pPr>
-        <w:pStyle w:val="Ttulo3"/>
-        <w:rPr>
-          <w:rFonts w:ascii="Times New Roman" w:hAnsi="Times New Roman" w:cs="Times New Roman"/>
-          <w:b/>
-          <w:smallCaps/>
-        </w:rPr>
-      </w:pPr>
-      <w:r>
-        <w:rPr>
-          <w:rFonts w:ascii="Times New Roman" w:hAnsi="Times New Roman" w:cs="Times New Roman"/>
-          <w:b/>
-          <w:smallCaps/>
-        </w:rPr>
-        <w:t>PROGRAMA DE Pós-Graduação em Engenharia de Computação</w:t>
-      </w:r>
-    </w:p>
-    <w:p>
-      <w:pPr>
-        <w:pStyle w:val="Ttulo1"/>
-        <w:ind w:left="432" w:hanging="432"/>
-      </w:pPr>
-    </w:p>
-    <w:p>
-      <w:pPr>
-        <w:pStyle w:val="Ttulo1"/>
-        <w:ind w:left="432" w:hanging="432"/>
-      </w:pPr>
-    </w:p>
-    <w:p>
-      <w:pPr>
-        <w:rPr>
-          <w:sz w:val="22"/>
-          <w:szCs w:val="22"/>
-        </w:rPr>
-      </w:pPr>
-    </w:p>
-    <w:p>
-      <w:pPr>
-        <w:jc w:val="center"/>
-        <w:rPr>
-          <w:b/>
-          <w:sz w:val="24"/>
-          <w:szCs w:val="24"/>
-        </w:rPr>
-      </w:pPr>
-      <w:r>
-        <w:rPr>
-          <w:b/>
-          <w:sz w:val="24"/>
-          <w:szCs w:val="24"/>
-        </w:rPr>
-        <w:t>D E C L A R A Ç Ã O</w:t>
-      </w:r>
-    </w:p>
-    <w:p>
-      <w:pPr>
-        <w:jc w:val="both"/>
-        <w:rPr>
-          <w:sz w:val="24"/>
-          <w:szCs w:val="24"/>
-        </w:rPr>
-      </w:pPr>
-    </w:p>
-    <w:p>
-      <w:pPr>
-        <w:jc w:val="both"/>
-        <w:rPr>
-          <w:sz w:val="24"/>
-          <w:szCs w:val="24"/>
-        </w:rPr>
-      </w:pPr>
-    </w:p>
-    <w:p>
-      <w:pPr>
-        <w:widowControl w:val="0"/>
-        <w:numPr>
-          <w:ilvl w:val="1"/>
-          <w:numId w:val="2"/>
-        </w:numPr>
         <w:spacing w:line="360" w:lineRule="auto"/>
         <w:jc w:val="both"/>
         <w:rPr>
           <w:sz w:val="24"/>
           <w:szCs w:val="24"/>
         </w:rPr>
-      </w:pPr>
-      <w:bookmarkStart w:id="0" w:name="_heading=h.gjdgxs" w:colFirst="0" w:colLast="0"/>
-      <w:bookmarkEnd w:id="0"/>
-      <w:r>
-        <w:rPr>
-          <w:sz w:val="24"/>
-          <w:szCs w:val="24"/>
-        </w:rPr>
-        <w:t xml:space="preserve">Declaro para os devidos fins, que </w:t>
+        <w:sectPr>
+          <w:headerReference w:type="default" r:id="rId8"/>
+          <w:footerReference w:type="default" r:id="rId9"/>
+          <w:pgSz w:w="11906" w:h="16838"/>
+          <w:pgMar w:top="1417" w:right="1701" w:bottom="1474" w:left="1701" w:header="680" w:footer="1418" w:gutter="0"/>
+          <w:pgNumType w:start="1"/>
+          <w:cols w:space="720"/>
+        </w:sectPr>
+      </w:pPr>
+      <w:r>
+        <w:rPr>
+          <w:sz w:val="24"/>
+          <w:szCs w:val="24"/>
+        </w:rPr>
+        <w:t xml:space="preserve">Designar a Comissão composta pelos professores ------------------------- – </w:t>
       </w:r>
       <w:r>
         <w:rPr>
@@ -2133,18 +1932,88 @@
           <w:szCs w:val="24"/>
           <w:highlight w:val="yellow"/>
         </w:rPr>
-        <w:t>o(a)</w:t>
-      </w:r>
-      <w:r>
-        <w:rPr>
-          <w:sz w:val="24"/>
-          <w:szCs w:val="24"/>
-        </w:rPr>
-        <w:t xml:space="preserve"> discente </w:t>
-      </w:r>
-      <w:r>
-        <w:rPr>
-          <w:b/>
+        <w:t xml:space="preserve">Doutor(a), </w:t>
+      </w:r>
+      <w:r>
+        <w:rPr>
+          <w:sz w:val="24"/>
+          <w:szCs w:val="24"/>
+        </w:rPr>
+        <w:t xml:space="preserve">------------------------- – </w:t>
+      </w:r>
+      <w:r>
+        <w:rPr>
+          <w:sz w:val="24"/>
+          <w:szCs w:val="24"/>
+          <w:highlight w:val="yellow"/>
+        </w:rPr>
+        <w:t xml:space="preserve">Doutor(a), </w:t>
+      </w:r>
+      <w:r>
+        <w:rPr>
+          <w:sz w:val="24"/>
+          <w:szCs w:val="24"/>
+        </w:rPr>
+        <w:t xml:space="preserve">------------------------- – </w:t>
+      </w:r>
+      <w:r>
+        <w:rPr>
+          <w:sz w:val="24"/>
+          <w:szCs w:val="24"/>
+          <w:highlight w:val="yellow"/>
+        </w:rPr>
+        <w:t xml:space="preserve">Doutor(a) e </w:t>
+      </w:r>
+      <w:r>
+        <w:rPr>
+          <w:sz w:val="24"/>
+          <w:szCs w:val="24"/>
+        </w:rPr>
+        <w:t xml:space="preserve">------------------------- – </w:t>
+      </w:r>
+      <w:r>
+        <w:rPr>
+          <w:sz w:val="24"/>
+          <w:szCs w:val="24"/>
+          <w:highlight w:val="yellow"/>
+        </w:rPr>
+        <w:t>Doutor(a)</w:t>
+      </w:r>
+      <w:r>
+        <w:rPr>
+          <w:sz w:val="24"/>
+          <w:szCs w:val="24"/>
+        </w:rPr>
+        <w:t xml:space="preserve"> para, sob a presidência </w:t>
+      </w:r>
+      <w:r>
+        <w:rPr>
+          <w:sz w:val="24"/>
+          <w:szCs w:val="24"/>
+          <w:highlight w:val="yellow"/>
+        </w:rPr>
+        <w:t>do(a) primeiro(a),</w:t>
+      </w:r>
+      <w:r>
+        <w:rPr>
+          <w:sz w:val="24"/>
+          <w:szCs w:val="24"/>
+        </w:rPr>
+        <w:t xml:space="preserve"> examinar o trabalho de defesa de tese de doutorado intitulada </w:t>
+      </w:r>
+      <w:r>
+        <w:rPr>
+          <w:b/>
+          <w:color w:val="222222"/>
+          <w:sz w:val="24"/>
+          <w:szCs w:val="24"/>
+        </w:rPr>
+        <w:t>“</w:t>
+      </w:r>
+      <w:r>
+        <w:rPr>
+          <w:b/>
+          <w:color w:val="222222"/>
           <w:sz w:val="24"/>
           <w:szCs w:val="24"/>
         </w:rPr>
@@ -2154,6 +2023,57 @@
       <w:r>
         <w:rPr>
           <w:b/>
+          <w:color w:val="222222"/>
+          <w:sz w:val="24"/>
+          <w:szCs w:val="24"/>
+        </w:rPr>
+        <w:t>title</w:t>
+      </w:r>
+      <w:proofErr w:type="spellEnd"/>
+      <w:r>
+        <w:rPr>
+          <w:b/>
+          <w:color w:val="222222"/>
+          <w:sz w:val="24"/>
+          <w:szCs w:val="24"/>
+          <w:highlight w:val="white"/>
+        </w:rPr>
+        <w:t>”</w:t>
+      </w:r>
+      <w:r>
+        <w:rPr>
+          <w:sz w:val="24"/>
+          <w:szCs w:val="24"/>
+        </w:rPr>
+        <w:t xml:space="preserve">, do(a) </w:t>
+      </w:r>
+      <w:r>
+        <w:rPr>
+          <w:sz w:val="24"/>
+          <w:szCs w:val="24"/>
+          <w:highlight w:val="yellow"/>
+        </w:rPr>
+        <w:t>candidato(a)</w:t>
+      </w:r>
+      <w:r>
+        <w:rPr>
+          <w:sz w:val="24"/>
+          <w:szCs w:val="24"/>
+        </w:rPr>
+        <w:t xml:space="preserve">  </w:t>
+      </w:r>
+      <w:r>
+        <w:rPr>
+          <w:b/>
+          <w:sz w:val="24"/>
+          <w:szCs w:val="24"/>
+        </w:rPr>
+        <w:t>$</w:t>
+      </w:r>
+      <w:proofErr w:type="spellStart"/>
+      <w:r>
+        <w:rPr>
+          <w:b/>
           <w:sz w:val="24"/>
           <w:szCs w:val="24"/>
         </w:rPr>
@@ -2165,22 +2085,7 @@
           <w:sz w:val="24"/>
           <w:szCs w:val="24"/>
         </w:rPr>
-        <w:t xml:space="preserve"> – CPF.:</w:t>
-      </w:r>
-      <w:r>
-        <w:rPr>
-          <w:b/>
-          <w:sz w:val="24"/>
-          <w:szCs w:val="24"/>
-        </w:rPr>
-        <w:t xml:space="preserve"> </w:t>
-      </w:r>
-      <w:r>
-        <w:rPr>
-          <w:sz w:val="24"/>
-          <w:szCs w:val="24"/>
-        </w:rPr>
-        <w:t>$</w:t>
+        <w:t xml:space="preserve">, que foi apresentado no dia -- de ---- </w:t>
       </w:r>
       <w:proofErr w:type="spellStart"/>
       <w:r>
@@ -2188,7 +2093,7 @@
           <w:sz w:val="24"/>
           <w:szCs w:val="24"/>
         </w:rPr>
-        <w:t>cpf</w:t>
+        <w:t>de</w:t>
       </w:r>
       <w:proofErr w:type="spellEnd"/>
       <w:r>
@@ -2196,573 +2101,44 @@
           <w:sz w:val="24"/>
           <w:szCs w:val="24"/>
         </w:rPr>
-        <w:t xml:space="preserve"> </w:t>
-      </w:r>
-      <w:r>
-        <w:rPr>
-          <w:sz w:val="24"/>
-          <w:szCs w:val="24"/>
-          <w:highlight w:val="white"/>
-        </w:rPr>
-        <w:t>realizo</w:t>
-      </w:r>
-      <w:r>
-        <w:rPr>
-          <w:sz w:val="24"/>
-          <w:szCs w:val="24"/>
-        </w:rPr>
-        <w:t xml:space="preserve">u, em -- de ----- de 2024, a defesa de tese de doutorado em Engenharia de Computação, intitulada </w:t>
-      </w:r>
-      <w:r>
-        <w:rPr>
-          <w:b/>
-          <w:color w:val="222222"/>
-          <w:sz w:val="24"/>
-          <w:szCs w:val="24"/>
-        </w:rPr>
-        <w:t>“$</w:t>
+        <w:t xml:space="preserve"> 2024, às --h, em formato</w:t>
+      </w:r>
+      <w:r>
+        <w:rPr>
+          <w:sz w:val="24"/>
+          <w:szCs w:val="24"/>
+        </w:rPr>
+        <w:t xml:space="preserve"> $</w:t>
       </w:r>
       <w:proofErr w:type="spellStart"/>
       <w:r>
         <w:rPr>
-          <w:b/>
-          <w:color w:val="222222"/>
-          <w:sz w:val="24"/>
-          <w:szCs w:val="24"/>
-        </w:rPr>
-        <w:t>title</w:t>
+          <w:sz w:val="24"/>
+          <w:szCs w:val="24"/>
+        </w:rPr>
+        <w:t>format</w:t>
+      </w:r>
+      <w:r>
+        <w:rPr>
+          <w:sz w:val="24"/>
+          <w:szCs w:val="24"/>
+        </w:rPr>
+        <w:t>i</w:t>
       </w:r>
       <w:proofErr w:type="spellEnd"/>
       <w:r>
         <w:rPr>
-          <w:b/>
-          <w:color w:val="222222"/>
-          <w:sz w:val="24"/>
-          <w:szCs w:val="24"/>
-          <w:highlight w:val="white"/>
-        </w:rPr>
-        <w:t>”</w:t>
-      </w:r>
-      <w:r>
-        <w:rPr>
-          <w:b/>
-          <w:color w:val="222222"/>
-          <w:sz w:val="24"/>
-          <w:szCs w:val="24"/>
-        </w:rPr>
-        <w:t xml:space="preserve">, </w:t>
-      </w:r>
-      <w:r>
-        <w:rPr>
-          <w:color w:val="222222"/>
-          <w:sz w:val="24"/>
-          <w:szCs w:val="24"/>
-        </w:rPr>
-        <w:t>á</w:t>
-      </w:r>
-      <w:r>
-        <w:rPr>
-          <w:sz w:val="24"/>
-          <w:szCs w:val="24"/>
-        </w:rPr>
-        <w:t>rea de Concentração: $</w:t>
-      </w:r>
-      <w:proofErr w:type="spellStart"/>
-      <w:r>
-        <w:rPr>
-          <w:sz w:val="24"/>
-          <w:szCs w:val="24"/>
-        </w:rPr>
-        <w:t>area</w:t>
-      </w:r>
-      <w:proofErr w:type="spellEnd"/>
-      <w:r>
-        <w:rPr>
-          <w:sz w:val="24"/>
-          <w:szCs w:val="24"/>
-        </w:rPr>
-        <w:t xml:space="preserve">. A Banca Examinadora foi composta pelos professores --------------------- – </w:t>
-      </w:r>
-      <w:r>
-        <w:rPr>
-          <w:sz w:val="24"/>
-          <w:szCs w:val="24"/>
-          <w:highlight w:val="yellow"/>
-        </w:rPr>
-        <w:t xml:space="preserve">Doutor(a), </w:t>
-      </w:r>
-      <w:r>
-        <w:rPr>
-          <w:sz w:val="24"/>
-          <w:szCs w:val="24"/>
-        </w:rPr>
-        <w:t>Membro do Programa de Pós-Graduação em Engenharia de Computação (PPGEC/UPE), --------------------- –</w:t>
-      </w:r>
-      <w:r>
-        <w:rPr>
-          <w:sz w:val="24"/>
-          <w:szCs w:val="24"/>
-          <w:highlight w:val="yellow"/>
-        </w:rPr>
-        <w:t xml:space="preserve"> Doutor(a), </w:t>
-      </w:r>
-      <w:r>
-        <w:rPr>
-          <w:sz w:val="24"/>
-          <w:szCs w:val="24"/>
-        </w:rPr>
-        <w:t xml:space="preserve">Membro d----------------- (------), --------------------- – </w:t>
-      </w:r>
-      <w:r>
-        <w:rPr>
-          <w:sz w:val="24"/>
-          <w:szCs w:val="24"/>
-          <w:highlight w:val="yellow"/>
-        </w:rPr>
-        <w:t xml:space="preserve">Doutor(a), </w:t>
-      </w:r>
-      <w:r>
-        <w:rPr>
-          <w:sz w:val="24"/>
-          <w:szCs w:val="24"/>
-        </w:rPr>
-        <w:t xml:space="preserve">Membro d-------------------- (----), --------------------------- – </w:t>
-      </w:r>
-      <w:r>
-        <w:rPr>
-          <w:sz w:val="24"/>
-          <w:szCs w:val="24"/>
-          <w:highlight w:val="yellow"/>
-        </w:rPr>
-        <w:t xml:space="preserve">Doutor(a), </w:t>
-      </w:r>
-      <w:r>
-        <w:rPr>
-          <w:sz w:val="24"/>
-          <w:szCs w:val="24"/>
-        </w:rPr>
-        <w:t>Membro do Programa de Pós-Graduação em Engenharia de Computação (PPGEC/UPE).  A Tese foi aprovada por unanimidade</w:t>
-      </w:r>
-      <w:r>
-        <w:rPr>
-          <w:b/>
           <w:sz w:val="24"/>
           <w:szCs w:val="24"/>
         </w:rPr>
         <w:t>.</w:t>
       </w:r>
-    </w:p>
-    <w:p>
-      <w:pPr>
-        <w:spacing w:line="360" w:lineRule="auto"/>
-        <w:jc w:val="center"/>
-        <w:rPr>
-          <w:rFonts w:ascii="Arial" w:eastAsia="Arial" w:hAnsi="Arial" w:cs="Arial"/>
-          <w:sz w:val="24"/>
-          <w:szCs w:val="24"/>
-        </w:rPr>
-      </w:pPr>
-      <w:r>
-        <w:rPr>
-          <w:rFonts w:ascii="Arial" w:eastAsia="Arial" w:hAnsi="Arial" w:cs="Arial"/>
+      <w:r>
+        <w:rPr>
           <w:sz w:val="24"/>
           <w:szCs w:val="24"/>
         </w:rPr>
         <w:br/>
-      </w:r>
-      <w:r>
-        <w:rPr>
-          <w:rFonts w:ascii="Arial" w:eastAsia="Arial" w:hAnsi="Arial" w:cs="Arial"/>
-          <w:sz w:val="24"/>
-          <w:szCs w:val="24"/>
-        </w:rPr>
-        <w:br/>
-      </w:r>
-    </w:p>
-    <w:p>
-      <w:pPr>
-        <w:jc w:val="both"/>
-        <w:rPr>
-          <w:sz w:val="24"/>
-          <w:szCs w:val="24"/>
-        </w:rPr>
-      </w:pPr>
-      <w:r>
-        <w:rPr>
-          <w:sz w:val="24"/>
-          <w:szCs w:val="24"/>
-        </w:rPr>
-        <w:t xml:space="preserve">                                                Recife, -- de ----- de 2024.</w:t>
-      </w:r>
-    </w:p>
-    <w:p>
-      <w:pPr>
-        <w:tabs>
-          <w:tab w:val="left" w:pos="2523"/>
-          <w:tab w:val="center" w:pos="4252"/>
-        </w:tabs>
-        <w:rPr>
-          <w:rFonts w:ascii="Arial" w:eastAsia="Arial" w:hAnsi="Arial" w:cs="Arial"/>
-          <w:sz w:val="24"/>
-          <w:szCs w:val="24"/>
-        </w:rPr>
-      </w:pPr>
-      <w:r>
-        <w:rPr>
-          <w:rFonts w:ascii="Arial" w:eastAsia="Arial" w:hAnsi="Arial" w:cs="Arial"/>
-          <w:sz w:val="24"/>
-          <w:szCs w:val="24"/>
-        </w:rPr>
-        <w:tab/>
-      </w:r>
-      <w:r>
-        <w:rPr>
-          <w:rFonts w:ascii="Arial" w:eastAsia="Arial" w:hAnsi="Arial" w:cs="Arial"/>
-          <w:sz w:val="24"/>
-          <w:szCs w:val="24"/>
-        </w:rPr>
-        <w:br/>
-      </w:r>
-      <w:r>
-        <w:rPr>
-          <w:rFonts w:ascii="Arial" w:eastAsia="Arial" w:hAnsi="Arial" w:cs="Arial"/>
-          <w:sz w:val="24"/>
-          <w:szCs w:val="24"/>
-        </w:rPr>
-        <w:br/>
-      </w:r>
-    </w:p>
-    <w:p>
-      <w:pPr>
-        <w:tabs>
-          <w:tab w:val="center" w:pos="-5"/>
-        </w:tabs>
-        <w:ind w:right="16"/>
-        <w:jc w:val="center"/>
-        <w:rPr>
-          <w:b/>
-          <w:smallCaps/>
-        </w:rPr>
-      </w:pPr>
-      <w:r>
-        <w:rPr>
-          <w:rFonts w:ascii="Arial" w:eastAsia="Arial" w:hAnsi="Arial" w:cs="Arial"/>
-          <w:sz w:val="24"/>
-          <w:szCs w:val="24"/>
-        </w:rPr>
-        <w:tab/>
-      </w:r>
-      <w:r>
-        <w:rPr>
-          <w:b/>
-          <w:smallCaps/>
-        </w:rPr>
-        <w:t>Universidade de Pernambuco</w:t>
-      </w:r>
-    </w:p>
-    <w:p>
-      <w:pPr>
-        <w:pStyle w:val="Ttulo3"/>
-        <w:ind w:right="16"/>
-        <w:rPr>
-          <w:rFonts w:ascii="Times New Roman" w:hAnsi="Times New Roman" w:cs="Times New Roman"/>
-          <w:b/>
-          <w:smallCaps/>
-        </w:rPr>
-      </w:pPr>
-      <w:r>
-        <w:rPr>
-          <w:rFonts w:ascii="Times New Roman" w:hAnsi="Times New Roman" w:cs="Times New Roman"/>
-          <w:b/>
-          <w:smallCaps/>
-        </w:rPr>
-        <w:t>Escola Politécnica de Pernambuco</w:t>
-      </w:r>
-    </w:p>
-    <w:p>
-      <w:pPr>
-        <w:pStyle w:val="Ttulo3"/>
-        <w:ind w:right="16"/>
-        <w:rPr>
-          <w:rFonts w:ascii="Times New Roman" w:hAnsi="Times New Roman" w:cs="Times New Roman"/>
-          <w:b/>
-          <w:smallCaps/>
-        </w:rPr>
-      </w:pPr>
-      <w:r>
-        <w:rPr>
-          <w:rFonts w:ascii="Times New Roman" w:hAnsi="Times New Roman" w:cs="Times New Roman"/>
-          <w:b/>
-          <w:smallCaps/>
-        </w:rPr>
-        <w:t>PROGRAMA DE Pós-Graduação em Engenharia de Computação</w:t>
-      </w:r>
-    </w:p>
-    <w:p>
-      <w:pPr>
-        <w:widowControl w:val="0"/>
-        <w:jc w:val="right"/>
-        <w:rPr>
-          <w:rFonts w:ascii="Arial" w:eastAsia="Arial" w:hAnsi="Arial" w:cs="Arial"/>
-        </w:rPr>
-      </w:pPr>
-    </w:p>
-    <w:p>
-      <w:pPr>
-        <w:widowControl w:val="0"/>
-        <w:tabs>
-          <w:tab w:val="left" w:pos="4755"/>
-        </w:tabs>
-        <w:jc w:val="center"/>
-        <w:rPr>
-          <w:rFonts w:ascii="Arial" w:eastAsia="Arial" w:hAnsi="Arial" w:cs="Arial"/>
-          <w:sz w:val="24"/>
-          <w:szCs w:val="24"/>
-        </w:rPr>
-      </w:pPr>
-    </w:p>
-    <w:p>
-      <w:pPr>
-        <w:widowControl w:val="0"/>
-        <w:tabs>
-          <w:tab w:val="left" w:pos="4755"/>
-        </w:tabs>
-        <w:jc w:val="center"/>
-        <w:rPr>
-          <w:rFonts w:ascii="Arial" w:eastAsia="Arial" w:hAnsi="Arial" w:cs="Arial"/>
-          <w:sz w:val="24"/>
-          <w:szCs w:val="24"/>
-        </w:rPr>
-      </w:pPr>
-    </w:p>
-    <w:p>
-      <w:pPr>
-        <w:widowControl w:val="0"/>
-        <w:jc w:val="center"/>
-        <w:rPr>
-          <w:b/>
-          <w:sz w:val="28"/>
-          <w:szCs w:val="28"/>
-        </w:rPr>
-      </w:pPr>
-    </w:p>
-    <w:p>
-      <w:pPr>
-        <w:widowControl w:val="0"/>
-        <w:jc w:val="center"/>
-        <w:rPr>
-          <w:sz w:val="24"/>
-          <w:szCs w:val="24"/>
-        </w:rPr>
-      </w:pPr>
-      <w:r>
-        <w:rPr>
-          <w:b/>
-          <w:sz w:val="24"/>
-          <w:szCs w:val="24"/>
-        </w:rPr>
-        <w:t>D E C L A R A Ç Ã O</w:t>
-      </w:r>
-    </w:p>
-    <w:p>
-      <w:pPr>
-        <w:widowControl w:val="0"/>
-        <w:jc w:val="center"/>
-        <w:rPr>
-          <w:sz w:val="24"/>
-          <w:szCs w:val="24"/>
-        </w:rPr>
-      </w:pPr>
-    </w:p>
-    <w:p>
-      <w:pPr>
-        <w:widowControl w:val="0"/>
-        <w:jc w:val="center"/>
-        <w:rPr>
-          <w:sz w:val="24"/>
-          <w:szCs w:val="24"/>
-        </w:rPr>
-      </w:pPr>
-    </w:p>
-    <w:p>
-      <w:pPr>
-        <w:widowControl w:val="0"/>
-        <w:spacing w:line="360" w:lineRule="auto"/>
-        <w:ind w:firstLine="708"/>
-        <w:jc w:val="both"/>
-        <w:rPr>
-          <w:sz w:val="24"/>
-          <w:szCs w:val="24"/>
-        </w:rPr>
-      </w:pPr>
-      <w:r>
-        <w:rPr>
-          <w:sz w:val="24"/>
-          <w:szCs w:val="24"/>
-        </w:rPr>
-        <w:t xml:space="preserve">Declaramos para os devidos fins, que o </w:t>
-      </w:r>
-      <w:r>
-        <w:rPr>
-          <w:sz w:val="24"/>
-          <w:szCs w:val="24"/>
-          <w:highlight w:val="yellow"/>
-        </w:rPr>
-        <w:t xml:space="preserve">Professor(a) </w:t>
-      </w:r>
-      <w:r>
-        <w:rPr>
-          <w:sz w:val="24"/>
-          <w:szCs w:val="24"/>
-        </w:rPr>
-        <w:t>-------------------------</w:t>
-      </w:r>
-      <w:r>
-        <w:rPr>
-          <w:b/>
-          <w:sz w:val="24"/>
-          <w:szCs w:val="24"/>
-          <w:highlight w:val="white"/>
-        </w:rPr>
-        <w:t xml:space="preserve"> </w:t>
-      </w:r>
-      <w:r>
-        <w:rPr>
-          <w:sz w:val="24"/>
-          <w:szCs w:val="24"/>
-        </w:rPr>
-        <w:t xml:space="preserve">foi </w:t>
-      </w:r>
-      <w:r>
-        <w:rPr>
-          <w:sz w:val="24"/>
-          <w:szCs w:val="24"/>
-          <w:highlight w:val="yellow"/>
-        </w:rPr>
-        <w:t>Orientador(a)</w:t>
-      </w:r>
-      <w:r>
-        <w:rPr>
-          <w:sz w:val="24"/>
-          <w:szCs w:val="24"/>
-        </w:rPr>
-        <w:t xml:space="preserve"> do trabalho de Tese de Doutorado defendido e aprovado no Programa de Pós-Graduação em Engenharia de Computação desta Universidade, </w:t>
-      </w:r>
-      <w:r>
-        <w:rPr>
-          <w:sz w:val="24"/>
-          <w:szCs w:val="24"/>
-          <w:highlight w:val="yellow"/>
-        </w:rPr>
-        <w:t>do(a)</w:t>
-      </w:r>
-      <w:r>
-        <w:rPr>
-          <w:sz w:val="24"/>
-          <w:szCs w:val="24"/>
-        </w:rPr>
-        <w:t xml:space="preserve"> discente </w:t>
-      </w:r>
-      <w:r>
-        <w:rPr>
-          <w:b/>
-          <w:sz w:val="24"/>
-          <w:szCs w:val="24"/>
-        </w:rPr>
-        <w:t>$</w:t>
-      </w:r>
-      <w:proofErr w:type="spellStart"/>
-      <w:r>
-        <w:rPr>
-          <w:b/>
-          <w:sz w:val="24"/>
-          <w:szCs w:val="24"/>
-        </w:rPr>
-        <w:t>nomeDisc</w:t>
-      </w:r>
-      <w:proofErr w:type="spellEnd"/>
-      <w:r>
-        <w:rPr>
-          <w:sz w:val="24"/>
-          <w:szCs w:val="24"/>
-        </w:rPr>
-        <w:t>,</w:t>
-      </w:r>
-      <w:r>
-        <w:rPr>
-          <w:b/>
-          <w:sz w:val="24"/>
-          <w:szCs w:val="24"/>
-        </w:rPr>
-        <w:t xml:space="preserve"> </w:t>
-      </w:r>
-      <w:r>
-        <w:rPr>
-          <w:sz w:val="24"/>
-          <w:szCs w:val="24"/>
-        </w:rPr>
-        <w:t xml:space="preserve">intitulado </w:t>
-      </w:r>
-      <w:r>
-        <w:rPr>
-          <w:b/>
-          <w:color w:val="222222"/>
-          <w:sz w:val="24"/>
-          <w:szCs w:val="24"/>
-        </w:rPr>
-        <w:t>“</w:t>
-      </w:r>
-      <w:r>
-        <w:rPr>
-          <w:b/>
-          <w:sz w:val="24"/>
-          <w:szCs w:val="24"/>
-        </w:rPr>
-        <w:t>$</w:t>
-      </w:r>
-      <w:proofErr w:type="spellStart"/>
-      <w:r>
-        <w:rPr>
-          <w:b/>
-          <w:sz w:val="24"/>
-          <w:szCs w:val="24"/>
-        </w:rPr>
-        <w:t>title</w:t>
-      </w:r>
-      <w:proofErr w:type="spellEnd"/>
-      <w:r>
-        <w:rPr>
-          <w:b/>
-          <w:color w:val="222222"/>
-          <w:sz w:val="24"/>
-          <w:szCs w:val="24"/>
-          <w:highlight w:val="white"/>
-        </w:rPr>
-        <w:t>”</w:t>
-      </w:r>
-      <w:r>
-        <w:rPr>
-          <w:b/>
-          <w:sz w:val="24"/>
-          <w:szCs w:val="24"/>
-        </w:rPr>
-        <w:t>,</w:t>
-      </w:r>
-      <w:r>
-        <w:rPr>
-          <w:b/>
-          <w:i/>
-          <w:sz w:val="24"/>
-          <w:szCs w:val="24"/>
-        </w:rPr>
-        <w:t xml:space="preserve"> </w:t>
-      </w:r>
-      <w:r>
-        <w:rPr>
-          <w:sz w:val="24"/>
-          <w:szCs w:val="24"/>
-        </w:rPr>
-        <w:t>realizado no dia -- de -----, às --h, em  formato $formato.</w:t>
       </w:r>
     </w:p>
     <w:p>
@@ -2771,1200 +2147,14 @@
         <w:spacing w:line="360" w:lineRule="auto"/>
         <w:jc w:val="both"/>
         <w:rPr>
-          <w:sz w:val="24"/>
-          <w:szCs w:val="24"/>
-        </w:rPr>
-      </w:pPr>
-    </w:p>
-    <w:p>
-      <w:pPr>
-        <w:widowControl w:val="0"/>
-        <w:spacing w:line="360" w:lineRule="auto"/>
-        <w:jc w:val="both"/>
-        <w:rPr>
-          <w:sz w:val="24"/>
-          <w:szCs w:val="24"/>
-        </w:rPr>
-      </w:pPr>
-      <w:r>
-        <w:rPr>
-          <w:sz w:val="24"/>
-          <w:szCs w:val="24"/>
-        </w:rPr>
-        <w:lastRenderedPageBreak/>
-        <w:tab/>
-        <w:t xml:space="preserve">Pós-Graduação em Engenharia de Computação da Escola Politécnica de Pernambuco, da Universidade de Pernambuco, em </w:t>
-      </w:r>
-      <w:proofErr w:type="spellStart"/>
-      <w:r>
-        <w:rPr>
-          <w:sz w:val="24"/>
-          <w:szCs w:val="24"/>
-          <w:highlight w:val="yellow"/>
-        </w:rPr>
-        <w:t>xx</w:t>
-      </w:r>
-      <w:proofErr w:type="spellEnd"/>
-      <w:r>
-        <w:rPr>
-          <w:sz w:val="24"/>
-          <w:szCs w:val="24"/>
-          <w:highlight w:val="yellow"/>
-        </w:rPr>
-        <w:t xml:space="preserve"> de </w:t>
-      </w:r>
-      <w:proofErr w:type="spellStart"/>
-      <w:r>
-        <w:rPr>
-          <w:sz w:val="24"/>
-          <w:szCs w:val="24"/>
-          <w:highlight w:val="yellow"/>
-        </w:rPr>
-        <w:t>xxxx</w:t>
-      </w:r>
-      <w:proofErr w:type="spellEnd"/>
-      <w:r>
-        <w:rPr>
-          <w:sz w:val="24"/>
-          <w:szCs w:val="24"/>
-        </w:rPr>
-        <w:t xml:space="preserve"> de 2024.</w:t>
-      </w:r>
-    </w:p>
-    <w:p>
-      <w:pPr>
-        <w:widowControl w:val="0"/>
-        <w:spacing w:line="360" w:lineRule="auto"/>
-        <w:jc w:val="both"/>
-        <w:rPr>
           <w:rFonts w:ascii="Arial" w:eastAsia="Arial" w:hAnsi="Arial" w:cs="Arial"/>
           <w:sz w:val="24"/>
           <w:szCs w:val="24"/>
         </w:rPr>
       </w:pPr>
-    </w:p>
-    <w:p>
-      <w:pPr>
-        <w:jc w:val="center"/>
-        <w:rPr>
-          <w:sz w:val="24"/>
-          <w:szCs w:val="24"/>
-        </w:rPr>
-      </w:pPr>
-      <w:r>
-        <w:rPr>
-          <w:sz w:val="24"/>
-          <w:szCs w:val="24"/>
-        </w:rPr>
-        <w:br/>
-      </w:r>
-      <w:r>
-        <w:rPr>
-          <w:sz w:val="24"/>
-          <w:szCs w:val="24"/>
-        </w:rPr>
-        <w:br/>
-      </w:r>
-      <w:r>
-        <w:rPr>
-          <w:sz w:val="24"/>
-          <w:szCs w:val="24"/>
-        </w:rPr>
-        <w:br/>
-      </w:r>
-      <w:r>
-        <w:rPr>
-          <w:sz w:val="24"/>
-          <w:szCs w:val="24"/>
-        </w:rPr>
-        <w:br/>
-      </w:r>
-      <w:r>
-        <w:rPr>
-          <w:sz w:val="24"/>
-          <w:szCs w:val="24"/>
-        </w:rPr>
-        <w:br/>
-      </w:r>
-      <w:r>
-        <w:rPr>
-          <w:sz w:val="24"/>
-          <w:szCs w:val="24"/>
-        </w:rPr>
-        <w:br/>
-      </w:r>
-      <w:r>
-        <w:rPr>
-          <w:sz w:val="24"/>
-          <w:szCs w:val="24"/>
-        </w:rPr>
-        <w:br/>
-      </w:r>
-    </w:p>
-    <w:p>
-      <w:pPr>
-        <w:jc w:val="center"/>
-        <w:rPr>
-          <w:sz w:val="24"/>
-          <w:szCs w:val="24"/>
-        </w:rPr>
-      </w:pPr>
-    </w:p>
-    <w:p>
-      <w:pPr>
-        <w:jc w:val="center"/>
-        <w:rPr>
-          <w:b/>
-          <w:sz w:val="24"/>
-          <w:szCs w:val="24"/>
-        </w:rPr>
-      </w:pPr>
-      <w:r>
-        <w:rPr>
-          <w:b/>
-          <w:sz w:val="24"/>
-          <w:szCs w:val="24"/>
-        </w:rPr>
-        <w:br/>
-      </w:r>
-      <w:r>
-        <w:rPr>
-          <w:b/>
-          <w:sz w:val="24"/>
-          <w:szCs w:val="24"/>
-        </w:rPr>
-        <w:br/>
-      </w:r>
-      <w:r>
-        <w:rPr>
-          <w:b/>
-          <w:sz w:val="24"/>
-          <w:szCs w:val="24"/>
-        </w:rPr>
-        <w:br/>
-      </w:r>
-      <w:r>
-        <w:rPr>
-          <w:b/>
-          <w:sz w:val="24"/>
-          <w:szCs w:val="24"/>
-        </w:rPr>
-        <w:br/>
-      </w:r>
-      <w:r>
-        <w:rPr>
-          <w:b/>
-          <w:sz w:val="24"/>
-          <w:szCs w:val="24"/>
-        </w:rPr>
-        <w:br/>
-      </w:r>
-      <w:r>
-        <w:rPr>
-          <w:b/>
-          <w:sz w:val="24"/>
-          <w:szCs w:val="24"/>
-        </w:rPr>
-        <w:br/>
-      </w:r>
-      <w:r>
-        <w:rPr>
-          <w:b/>
-          <w:sz w:val="24"/>
-          <w:szCs w:val="24"/>
-        </w:rPr>
-        <w:br/>
-      </w:r>
-      <w:r>
-        <w:rPr>
-          <w:b/>
-          <w:sz w:val="24"/>
-          <w:szCs w:val="24"/>
-        </w:rPr>
-        <w:br/>
-      </w:r>
-      <w:r>
-        <w:rPr>
-          <w:b/>
-          <w:sz w:val="24"/>
-          <w:szCs w:val="24"/>
-        </w:rPr>
-        <w:br/>
-      </w:r>
-      <w:r>
-        <w:rPr>
-          <w:b/>
-          <w:sz w:val="24"/>
-          <w:szCs w:val="24"/>
-        </w:rPr>
-        <w:br/>
-      </w:r>
-    </w:p>
-    <w:p>
-      <w:pPr>
-        <w:widowControl w:val="0"/>
-        <w:jc w:val="center"/>
-        <w:rPr>
-          <w:sz w:val="24"/>
-          <w:szCs w:val="24"/>
-        </w:rPr>
-      </w:pPr>
-      <w:r>
-        <w:rPr>
-          <w:b/>
-          <w:sz w:val="24"/>
-          <w:szCs w:val="24"/>
-        </w:rPr>
-        <w:t>D E C L A R A Ç Ã O</w:t>
-      </w:r>
-    </w:p>
-    <w:p>
-      <w:pPr>
-        <w:widowControl w:val="0"/>
-        <w:jc w:val="both"/>
-        <w:rPr>
-          <w:sz w:val="24"/>
-          <w:szCs w:val="24"/>
-        </w:rPr>
-      </w:pPr>
-    </w:p>
-    <w:p>
-      <w:pPr>
-        <w:widowControl w:val="0"/>
-        <w:jc w:val="both"/>
-        <w:rPr>
-          <w:sz w:val="24"/>
-          <w:szCs w:val="24"/>
-        </w:rPr>
-      </w:pPr>
-      <w:r>
-        <w:rPr>
-          <w:sz w:val="24"/>
-          <w:szCs w:val="24"/>
-        </w:rPr>
-        <w:br/>
-      </w:r>
-    </w:p>
-    <w:p>
-      <w:pPr>
-        <w:widowControl w:val="0"/>
-        <w:spacing w:line="360" w:lineRule="auto"/>
-        <w:jc w:val="both"/>
-        <w:rPr>
-          <w:sz w:val="24"/>
-          <w:szCs w:val="24"/>
-        </w:rPr>
-      </w:pPr>
-      <w:r>
-        <w:rPr>
-          <w:sz w:val="24"/>
-          <w:szCs w:val="24"/>
-        </w:rPr>
-        <w:tab/>
-        <w:t xml:space="preserve">Declaramos para os devidos fins, que os professores relacionados abaixo participaram da Banca Examinadora da Tese de Doutorado </w:t>
-      </w:r>
-      <w:r>
-        <w:rPr>
-          <w:sz w:val="24"/>
-          <w:szCs w:val="24"/>
-          <w:highlight w:val="yellow"/>
-        </w:rPr>
-        <w:t>do(a)</w:t>
-      </w:r>
-      <w:r>
-        <w:rPr>
-          <w:sz w:val="24"/>
-          <w:szCs w:val="24"/>
-        </w:rPr>
-        <w:t xml:space="preserve"> discente</w:t>
-      </w:r>
-      <w:r>
-        <w:rPr>
-          <w:b/>
-          <w:sz w:val="24"/>
-          <w:szCs w:val="24"/>
-        </w:rPr>
-        <w:t xml:space="preserve"> </w:t>
-      </w:r>
-      <w:r>
-        <w:rPr>
-          <w:b/>
-          <w:sz w:val="24"/>
-          <w:szCs w:val="24"/>
-        </w:rPr>
-        <w:t>$</w:t>
-      </w:r>
-      <w:proofErr w:type="spellStart"/>
-      <w:r>
-        <w:rPr>
-          <w:b/>
-          <w:sz w:val="24"/>
-          <w:szCs w:val="24"/>
-        </w:rPr>
-        <w:t>nomeDisc</w:t>
-      </w:r>
-      <w:proofErr w:type="spellEnd"/>
-      <w:r>
-        <w:rPr>
-          <w:sz w:val="24"/>
-          <w:szCs w:val="24"/>
-        </w:rPr>
-        <w:t xml:space="preserve">, intitulada </w:t>
-      </w:r>
-      <w:r>
-        <w:rPr>
-          <w:b/>
-          <w:color w:val="222222"/>
-          <w:sz w:val="24"/>
-          <w:szCs w:val="24"/>
-        </w:rPr>
-        <w:t>“</w:t>
-      </w:r>
-      <w:r>
-        <w:rPr>
-          <w:b/>
-          <w:sz w:val="24"/>
-          <w:szCs w:val="24"/>
-        </w:rPr>
-        <w:t>$</w:t>
-      </w:r>
-      <w:proofErr w:type="spellStart"/>
-      <w:r>
-        <w:rPr>
-          <w:b/>
-          <w:sz w:val="24"/>
-          <w:szCs w:val="24"/>
-        </w:rPr>
-        <w:t>title</w:t>
-      </w:r>
-      <w:proofErr w:type="spellEnd"/>
-      <w:r>
-        <w:rPr>
-          <w:b/>
-          <w:color w:val="222222"/>
-          <w:sz w:val="24"/>
-          <w:szCs w:val="24"/>
-          <w:highlight w:val="white"/>
-        </w:rPr>
-        <w:t>”</w:t>
-      </w:r>
-      <w:r>
-        <w:rPr>
-          <w:sz w:val="24"/>
-          <w:szCs w:val="24"/>
-          <w:highlight w:val="white"/>
-        </w:rPr>
-        <w:t>,</w:t>
-      </w:r>
-      <w:r>
-        <w:rPr>
-          <w:b/>
-          <w:sz w:val="24"/>
-          <w:szCs w:val="24"/>
-          <w:highlight w:val="white"/>
-        </w:rPr>
-        <w:t xml:space="preserve"> </w:t>
-      </w:r>
-      <w:r>
-        <w:rPr>
-          <w:sz w:val="24"/>
-          <w:szCs w:val="24"/>
-          <w:highlight w:val="white"/>
-        </w:rPr>
-        <w:t xml:space="preserve">realizada no dia </w:t>
-      </w:r>
-      <w:r>
-        <w:rPr>
-          <w:sz w:val="24"/>
-          <w:szCs w:val="24"/>
-        </w:rPr>
-        <w:t xml:space="preserve">-- de ----- </w:t>
-      </w:r>
-      <w:r>
-        <w:rPr>
-          <w:sz w:val="24"/>
-          <w:szCs w:val="24"/>
-          <w:highlight w:val="white"/>
-        </w:rPr>
-        <w:t xml:space="preserve">de 2024, às </w:t>
-      </w:r>
-      <w:r>
-        <w:rPr>
-          <w:sz w:val="24"/>
-          <w:szCs w:val="24"/>
-        </w:rPr>
-        <w:t>--h</w:t>
-      </w:r>
-      <w:r>
-        <w:rPr>
-          <w:sz w:val="24"/>
-          <w:szCs w:val="24"/>
-          <w:highlight w:val="white"/>
-        </w:rPr>
-        <w:t>, em formato</w:t>
-      </w:r>
-      <w:r>
-        <w:rPr>
-          <w:sz w:val="24"/>
-          <w:szCs w:val="24"/>
-        </w:rPr>
-        <w:t xml:space="preserve"> $formato.     </w:t>
-      </w:r>
-    </w:p>
-    <w:p>
-      <w:pPr>
-        <w:widowControl w:val="0"/>
-        <w:spacing w:line="360" w:lineRule="auto"/>
-        <w:jc w:val="center"/>
-        <w:rPr>
-          <w:sz w:val="24"/>
-          <w:szCs w:val="24"/>
-        </w:rPr>
-      </w:pPr>
-      <w:r>
-        <w:rPr>
-          <w:sz w:val="24"/>
-          <w:szCs w:val="24"/>
-        </w:rPr>
-        <w:br/>
-        <w:t xml:space="preserve">------------------------- – </w:t>
-      </w:r>
-      <w:r>
-        <w:rPr>
-          <w:sz w:val="24"/>
-          <w:szCs w:val="24"/>
-          <w:highlight w:val="yellow"/>
-        </w:rPr>
-        <w:t>Doutor(a)</w:t>
-      </w:r>
-      <w:r>
-        <w:rPr>
-          <w:sz w:val="24"/>
-          <w:szCs w:val="24"/>
-        </w:rPr>
-        <w:t xml:space="preserve"> </w:t>
-      </w:r>
-      <w:r>
-        <w:rPr>
-          <w:sz w:val="24"/>
-          <w:szCs w:val="24"/>
-        </w:rPr>
-        <w:br/>
-      </w:r>
-      <w:r>
-        <w:rPr>
-          <w:sz w:val="24"/>
-          <w:szCs w:val="24"/>
-          <w:highlight w:val="yellow"/>
-        </w:rPr>
-        <w:t>(Orientador(a) - Primeiro(a)  Examinador(a))</w:t>
-      </w:r>
-      <w:r>
-        <w:rPr>
-          <w:sz w:val="24"/>
-          <w:szCs w:val="24"/>
-        </w:rPr>
-        <w:br/>
-      </w:r>
-      <w:r>
-        <w:rPr>
-          <w:sz w:val="24"/>
-          <w:szCs w:val="24"/>
-        </w:rPr>
-        <w:br/>
-        <w:t xml:space="preserve">------------------------- – </w:t>
-      </w:r>
-      <w:r>
-        <w:rPr>
-          <w:sz w:val="24"/>
-          <w:szCs w:val="24"/>
-          <w:highlight w:val="yellow"/>
-        </w:rPr>
-        <w:t>Doutor(a)</w:t>
-      </w:r>
-      <w:r>
-        <w:rPr>
-          <w:sz w:val="24"/>
-          <w:szCs w:val="24"/>
-        </w:rPr>
-        <w:t xml:space="preserve"> </w:t>
-      </w:r>
-      <w:r>
-        <w:rPr>
-          <w:sz w:val="24"/>
-          <w:szCs w:val="24"/>
-        </w:rPr>
-        <w:br/>
-      </w:r>
-      <w:r>
-        <w:rPr>
-          <w:sz w:val="24"/>
-          <w:szCs w:val="24"/>
-          <w:highlight w:val="yellow"/>
-        </w:rPr>
-        <w:t>(Coorientador(a))</w:t>
-      </w:r>
-      <w:r>
-        <w:rPr>
-          <w:sz w:val="24"/>
-          <w:szCs w:val="24"/>
-        </w:rPr>
-        <w:br/>
-      </w:r>
-      <w:r>
-        <w:rPr>
-          <w:sz w:val="24"/>
-          <w:szCs w:val="24"/>
-        </w:rPr>
-        <w:br/>
-      </w:r>
-      <w:r>
-        <w:rPr>
-          <w:sz w:val="24"/>
-          <w:szCs w:val="24"/>
-        </w:rPr>
-        <w:br/>
-        <w:t xml:space="preserve">------------------------- – </w:t>
-      </w:r>
-      <w:r>
-        <w:rPr>
-          <w:sz w:val="24"/>
-          <w:szCs w:val="24"/>
-          <w:highlight w:val="yellow"/>
-        </w:rPr>
-        <w:t>Doutor(a)</w:t>
-      </w:r>
-      <w:r>
-        <w:rPr>
-          <w:sz w:val="24"/>
-          <w:szCs w:val="24"/>
-        </w:rPr>
-        <w:br/>
-      </w:r>
-      <w:r>
-        <w:rPr>
-          <w:sz w:val="24"/>
-          <w:szCs w:val="24"/>
-          <w:highlight w:val="yellow"/>
-        </w:rPr>
-        <w:t>(Examinador(a) Externo(a))</w:t>
-      </w:r>
-    </w:p>
-    <w:p>
-      <w:pPr>
-        <w:widowControl w:val="0"/>
-        <w:spacing w:line="360" w:lineRule="auto"/>
-        <w:jc w:val="center"/>
-        <w:rPr>
-          <w:sz w:val="24"/>
-          <w:szCs w:val="24"/>
-        </w:rPr>
-      </w:pPr>
-      <w:r>
-        <w:rPr>
-          <w:sz w:val="24"/>
-          <w:szCs w:val="24"/>
-        </w:rPr>
-        <w:lastRenderedPageBreak/>
-        <w:br/>
-      </w:r>
-      <w:r>
-        <w:rPr>
-          <w:sz w:val="24"/>
-          <w:szCs w:val="24"/>
-        </w:rPr>
-        <w:br/>
-        <w:t xml:space="preserve">------------------------- – </w:t>
-      </w:r>
-      <w:r>
-        <w:rPr>
-          <w:sz w:val="24"/>
-          <w:szCs w:val="24"/>
-          <w:highlight w:val="yellow"/>
-        </w:rPr>
-        <w:t>Doutor(a)</w:t>
-      </w:r>
-      <w:r>
-        <w:rPr>
-          <w:sz w:val="24"/>
-          <w:szCs w:val="24"/>
-        </w:rPr>
-        <w:br/>
-      </w:r>
-      <w:r>
-        <w:rPr>
-          <w:sz w:val="24"/>
-          <w:szCs w:val="24"/>
-          <w:highlight w:val="yellow"/>
-        </w:rPr>
-        <w:t>(Examinador(a) interno(a))</w:t>
-      </w:r>
-    </w:p>
-    <w:p>
-      <w:pPr>
-        <w:widowControl w:val="0"/>
-        <w:spacing w:line="360" w:lineRule="auto"/>
-        <w:jc w:val="center"/>
-        <w:rPr>
-          <w:sz w:val="24"/>
-          <w:szCs w:val="24"/>
-        </w:rPr>
-      </w:pPr>
-      <w:r>
-        <w:rPr>
-          <w:sz w:val="24"/>
-          <w:szCs w:val="24"/>
-        </w:rPr>
-        <w:br/>
-      </w:r>
-      <w:r>
-        <w:rPr>
-          <w:sz w:val="24"/>
-          <w:szCs w:val="24"/>
-        </w:rPr>
-        <w:br/>
-      </w:r>
-      <w:r>
-        <w:rPr>
-          <w:sz w:val="24"/>
-          <w:szCs w:val="24"/>
-        </w:rPr>
-        <w:br/>
-        <w:t>Pós-Graduação em Engenharia de Computação da Escola Politécnica de Pernambuco, da Universidade de Pernambuco, em -- de ------- de 2024.</w:t>
-      </w:r>
-    </w:p>
-    <w:p>
-      <w:pPr>
-        <w:spacing w:line="360" w:lineRule="auto"/>
-        <w:jc w:val="center"/>
-        <w:rPr>
-          <w:b/>
-          <w:smallCaps/>
-        </w:rPr>
-      </w:pPr>
-    </w:p>
-    <w:p>
-      <w:pPr>
-        <w:spacing w:line="360" w:lineRule="auto"/>
-        <w:jc w:val="center"/>
-        <w:rPr>
-          <w:b/>
-          <w:smallCaps/>
-        </w:rPr>
-      </w:pPr>
-    </w:p>
-    <w:p>
-      <w:pPr>
-        <w:spacing w:line="360" w:lineRule="auto"/>
-        <w:jc w:val="center"/>
-        <w:rPr>
-          <w:b/>
-          <w:smallCaps/>
-        </w:rPr>
-      </w:pPr>
-      <w:r>
-        <w:rPr>
-          <w:b/>
-          <w:smallCaps/>
-        </w:rPr>
-        <w:br/>
-      </w:r>
-      <w:r>
-        <w:rPr>
-          <w:b/>
-          <w:smallCaps/>
-        </w:rPr>
-        <w:br/>
-        <w:t>Universidade de Pernambuco</w:t>
-      </w:r>
-    </w:p>
-    <w:p>
-      <w:pPr>
-        <w:widowControl w:val="0"/>
-        <w:jc w:val="center"/>
-        <w:rPr>
-          <w:b/>
-          <w:smallCaps/>
-        </w:rPr>
-      </w:pPr>
-      <w:r>
-        <w:rPr>
-          <w:b/>
-          <w:smallCaps/>
-        </w:rPr>
-        <w:t xml:space="preserve">Escola Politécnica </w:t>
-      </w:r>
-      <w:r>
-        <w:rPr>
-          <w:b/>
-          <w:smallCaps/>
-          <w:sz w:val="16"/>
-          <w:szCs w:val="16"/>
-        </w:rPr>
-        <w:t>DE</w:t>
-      </w:r>
-      <w:r>
-        <w:rPr>
-          <w:b/>
-          <w:smallCaps/>
-        </w:rPr>
-        <w:t xml:space="preserve"> P</w:t>
-      </w:r>
-      <w:r>
-        <w:rPr>
-          <w:b/>
-          <w:smallCaps/>
-          <w:sz w:val="16"/>
-          <w:szCs w:val="16"/>
-        </w:rPr>
-        <w:t>ERNAMBUCO</w:t>
-      </w:r>
-    </w:p>
-    <w:p>
-      <w:pPr>
-        <w:widowControl w:val="0"/>
-        <w:jc w:val="center"/>
+      <w:r>
         <w:rPr>
           <w:rFonts w:ascii="Arial" w:eastAsia="Arial" w:hAnsi="Arial" w:cs="Arial"/>
-        </w:rPr>
-      </w:pPr>
-      <w:r>
-        <w:rPr>
-          <w:b/>
-          <w:smallCaps/>
-        </w:rPr>
-        <w:t>PROGRAMA D</w:t>
-      </w:r>
-      <w:r>
-        <w:rPr>
-          <w:b/>
-          <w:smallCaps/>
-          <w:sz w:val="16"/>
-          <w:szCs w:val="16"/>
-        </w:rPr>
-        <w:t>E</w:t>
-      </w:r>
-      <w:r>
-        <w:rPr>
-          <w:b/>
-          <w:smallCaps/>
-        </w:rPr>
-        <w:t xml:space="preserve"> Pós-Graduação em Engenharia </w:t>
-      </w:r>
-      <w:proofErr w:type="spellStart"/>
-      <w:r>
-        <w:rPr>
-          <w:b/>
-          <w:smallCaps/>
-        </w:rPr>
-        <w:t>dE</w:t>
-      </w:r>
-      <w:proofErr w:type="spellEnd"/>
-      <w:r>
-        <w:rPr>
-          <w:b/>
-          <w:smallCaps/>
-        </w:rPr>
-        <w:t xml:space="preserve"> Computação</w:t>
-      </w:r>
-    </w:p>
-    <w:p>
-      <w:pPr>
-        <w:widowControl w:val="0"/>
-        <w:rPr>
-          <w:rFonts w:ascii="Arial" w:eastAsia="Arial" w:hAnsi="Arial" w:cs="Arial"/>
-        </w:rPr>
-      </w:pPr>
-    </w:p>
-    <w:p>
-      <w:pPr>
-        <w:widowControl w:val="0"/>
-        <w:tabs>
-          <w:tab w:val="left" w:pos="4755"/>
-        </w:tabs>
-        <w:rPr>
-          <w:rFonts w:ascii="Arial" w:eastAsia="Arial" w:hAnsi="Arial" w:cs="Arial"/>
-          <w:sz w:val="24"/>
-          <w:szCs w:val="24"/>
-        </w:rPr>
-      </w:pPr>
-      <w:r>
-        <w:rPr>
-          <w:rFonts w:ascii="Arial" w:eastAsia="Arial" w:hAnsi="Arial" w:cs="Arial"/>
-          <w:sz w:val="24"/>
-          <w:szCs w:val="24"/>
-        </w:rPr>
-        <w:br/>
-      </w:r>
-    </w:p>
-    <w:tbl>
-      <w:tblPr>
-        <w:tblW w:w="8877" w:type="dxa"/>
-        <w:tblInd w:w="-345" w:type="dxa"/>
-        <w:tblLayout w:type="fixed"/>
-        <w:tblLook w:val="0000" w:firstRow="0" w:lastRow="0" w:firstColumn="0" w:lastColumn="0" w:noHBand="0" w:noVBand="0"/>
-      </w:tblPr>
-      <w:tblGrid>
-        <w:gridCol w:w="4322"/>
-        <w:gridCol w:w="4555"/>
-      </w:tblGrid>
-      <w:tr>
-        <w:tc>
-          <w:tcPr>
-            <w:tcW w:w="4322" w:type="dxa"/>
-            <w:shd w:val="clear" w:color="auto" w:fill="auto"/>
-          </w:tcPr>
-          <w:p>
-            <w:pPr>
-              <w:widowControl w:val="0"/>
-              <w:rPr>
-                <w:b/>
-                <w:sz w:val="24"/>
-                <w:szCs w:val="24"/>
-              </w:rPr>
-            </w:pPr>
-            <w:r>
-              <w:rPr>
-                <w:b/>
-                <w:sz w:val="24"/>
-                <w:szCs w:val="24"/>
-              </w:rPr>
-              <w:t>Portaria PPGEC Nº ----/2024</w:t>
-            </w:r>
-          </w:p>
-        </w:tc>
-        <w:tc>
-          <w:tcPr>
-            <w:tcW w:w="4555" w:type="dxa"/>
-            <w:shd w:val="clear" w:color="auto" w:fill="auto"/>
-          </w:tcPr>
-          <w:p>
-            <w:pPr>
-              <w:widowControl w:val="0"/>
-              <w:jc w:val="right"/>
-              <w:rPr>
-                <w:b/>
-                <w:sz w:val="24"/>
-                <w:szCs w:val="24"/>
-              </w:rPr>
-            </w:pPr>
-            <w:r>
-              <w:rPr>
-                <w:b/>
-                <w:sz w:val="24"/>
-                <w:szCs w:val="24"/>
-              </w:rPr>
-              <w:t xml:space="preserve">Tese de Doutorado, marcada em -- de ------ </w:t>
-            </w:r>
-            <w:proofErr w:type="spellStart"/>
-            <w:r>
-              <w:rPr>
-                <w:b/>
-                <w:sz w:val="24"/>
-                <w:szCs w:val="24"/>
-              </w:rPr>
-              <w:t>de</w:t>
-            </w:r>
-            <w:proofErr w:type="spellEnd"/>
-            <w:r>
-              <w:rPr>
-                <w:b/>
-                <w:sz w:val="24"/>
-                <w:szCs w:val="24"/>
-              </w:rPr>
-              <w:t xml:space="preserve"> 2024.</w:t>
-            </w:r>
-          </w:p>
-        </w:tc>
-      </w:tr>
-    </w:tbl>
-    <w:p>
-      <w:pPr>
-        <w:widowControl w:val="0"/>
-        <w:ind w:firstLine="708"/>
-        <w:jc w:val="both"/>
-        <w:rPr>
-          <w:rFonts w:ascii="Arial" w:eastAsia="Arial" w:hAnsi="Arial" w:cs="Arial"/>
-          <w:sz w:val="24"/>
-          <w:szCs w:val="24"/>
-        </w:rPr>
-      </w:pPr>
-    </w:p>
-    <w:p>
-      <w:pPr>
-        <w:widowControl w:val="0"/>
-        <w:ind w:firstLine="708"/>
-        <w:jc w:val="both"/>
-        <w:rPr>
-          <w:rFonts w:ascii="Arial" w:eastAsia="Arial" w:hAnsi="Arial" w:cs="Arial"/>
-          <w:sz w:val="24"/>
-          <w:szCs w:val="24"/>
-        </w:rPr>
-      </w:pPr>
-    </w:p>
-    <w:p>
-      <w:pPr>
-        <w:widowControl w:val="0"/>
-        <w:spacing w:line="360" w:lineRule="auto"/>
-        <w:ind w:firstLine="709"/>
-        <w:jc w:val="both"/>
-        <w:rPr>
-          <w:sz w:val="24"/>
-          <w:szCs w:val="24"/>
-        </w:rPr>
-      </w:pPr>
-    </w:p>
-    <w:p>
-      <w:pPr>
-        <w:widowControl w:val="0"/>
-        <w:spacing w:line="360" w:lineRule="auto"/>
-        <w:jc w:val="both"/>
-        <w:rPr>
-          <w:sz w:val="24"/>
-          <w:szCs w:val="24"/>
-        </w:rPr>
-      </w:pPr>
-      <w:r>
-        <w:rPr>
-          <w:sz w:val="24"/>
-          <w:szCs w:val="24"/>
-        </w:rPr>
-        <w:t>A Coordenação da Pós-Graduação em Engenharia de Computação da Escola Politécnica de Pernambuco, da Universidade de Pernambuco, no uso das atribuições que lhe competem e tendo em vista aprovação do Colegiado,</w:t>
-      </w:r>
-    </w:p>
-    <w:p>
-      <w:pPr>
-        <w:widowControl w:val="0"/>
-        <w:spacing w:line="360" w:lineRule="auto"/>
-        <w:jc w:val="both"/>
-        <w:rPr>
-          <w:sz w:val="24"/>
-          <w:szCs w:val="24"/>
-        </w:rPr>
-      </w:pPr>
-    </w:p>
-    <w:p>
-      <w:pPr>
-        <w:widowControl w:val="0"/>
-        <w:spacing w:line="360" w:lineRule="auto"/>
-        <w:ind w:firstLine="709"/>
-        <w:jc w:val="center"/>
-        <w:rPr>
-          <w:b/>
-          <w:sz w:val="24"/>
-          <w:szCs w:val="24"/>
-        </w:rPr>
-      </w:pPr>
-      <w:r>
-        <w:rPr>
-          <w:b/>
-          <w:sz w:val="24"/>
-          <w:szCs w:val="24"/>
-        </w:rPr>
-        <w:t>RESOLVE:</w:t>
-      </w:r>
-    </w:p>
-    <w:p>
-      <w:pPr>
-        <w:widowControl w:val="0"/>
-        <w:spacing w:line="360" w:lineRule="auto"/>
-        <w:jc w:val="both"/>
-        <w:rPr>
-          <w:b/>
-          <w:sz w:val="24"/>
-          <w:szCs w:val="24"/>
-        </w:rPr>
-      </w:pPr>
-    </w:p>
-    <w:p>
-      <w:pPr>
-        <w:widowControl w:val="0"/>
-        <w:spacing w:line="360" w:lineRule="auto"/>
-        <w:jc w:val="both"/>
-        <w:rPr>
-          <w:rFonts w:ascii="Arial" w:eastAsia="Arial" w:hAnsi="Arial" w:cs="Arial"/>
-          <w:sz w:val="24"/>
-          <w:szCs w:val="24"/>
-        </w:rPr>
-      </w:pPr>
-      <w:r>
-        <w:rPr>
-          <w:sz w:val="24"/>
-          <w:szCs w:val="24"/>
-        </w:rPr>
-        <w:t xml:space="preserve">Designar a Comissão composta pelos professores ------------------------- – </w:t>
-      </w:r>
-      <w:r>
-        <w:rPr>
-          <w:sz w:val="24"/>
-          <w:szCs w:val="24"/>
-          <w:highlight w:val="yellow"/>
-        </w:rPr>
-        <w:t xml:space="preserve">Doutor(a), </w:t>
-      </w:r>
-      <w:r>
-        <w:rPr>
-          <w:sz w:val="24"/>
-          <w:szCs w:val="24"/>
-        </w:rPr>
-        <w:t xml:space="preserve">------------------------- – </w:t>
-      </w:r>
-      <w:r>
-        <w:rPr>
-          <w:sz w:val="24"/>
-          <w:szCs w:val="24"/>
-          <w:highlight w:val="yellow"/>
-        </w:rPr>
-        <w:t xml:space="preserve">Doutor(a), </w:t>
-      </w:r>
-      <w:r>
-        <w:rPr>
-          <w:sz w:val="24"/>
-          <w:szCs w:val="24"/>
-        </w:rPr>
-        <w:t xml:space="preserve">------------------------- – </w:t>
-      </w:r>
-      <w:r>
-        <w:rPr>
-          <w:sz w:val="24"/>
-          <w:szCs w:val="24"/>
-          <w:highlight w:val="yellow"/>
-        </w:rPr>
-        <w:t xml:space="preserve">Doutor(a) e </w:t>
-      </w:r>
-      <w:r>
-        <w:rPr>
-          <w:sz w:val="24"/>
-          <w:szCs w:val="24"/>
-        </w:rPr>
-        <w:t xml:space="preserve">------------------------- – </w:t>
-      </w:r>
-      <w:r>
-        <w:rPr>
-          <w:sz w:val="24"/>
-          <w:szCs w:val="24"/>
-          <w:highlight w:val="yellow"/>
-        </w:rPr>
-        <w:t>Doutor(a)</w:t>
-      </w:r>
-      <w:r>
-        <w:rPr>
-          <w:sz w:val="24"/>
-          <w:szCs w:val="24"/>
-        </w:rPr>
-        <w:t xml:space="preserve"> para, sob a presidência </w:t>
-      </w:r>
-      <w:r>
-        <w:rPr>
-          <w:sz w:val="24"/>
-          <w:szCs w:val="24"/>
-          <w:highlight w:val="yellow"/>
-        </w:rPr>
-        <w:t>do(a) primeiro(a),</w:t>
-      </w:r>
-      <w:r>
-        <w:rPr>
-          <w:sz w:val="24"/>
-          <w:szCs w:val="24"/>
-        </w:rPr>
-        <w:t xml:space="preserve"> examinar o trabalho de defesa de tese de doutorado intitulada </w:t>
-      </w:r>
-      <w:r>
-        <w:rPr>
-          <w:b/>
-          <w:color w:val="222222"/>
-          <w:sz w:val="24"/>
-          <w:szCs w:val="24"/>
-        </w:rPr>
-        <w:t>“$</w:t>
-      </w:r>
-      <w:proofErr w:type="spellStart"/>
-      <w:r>
-        <w:rPr>
-          <w:b/>
-          <w:color w:val="222222"/>
-          <w:sz w:val="24"/>
-          <w:szCs w:val="24"/>
-        </w:rPr>
-        <w:t>title</w:t>
-      </w:r>
-      <w:proofErr w:type="spellEnd"/>
-      <w:r>
-        <w:rPr>
-          <w:b/>
-          <w:color w:val="222222"/>
-          <w:sz w:val="24"/>
-          <w:szCs w:val="24"/>
-          <w:highlight w:val="white"/>
-        </w:rPr>
-        <w:t>”</w:t>
-      </w:r>
-      <w:r>
-        <w:rPr>
-          <w:sz w:val="24"/>
-          <w:szCs w:val="24"/>
-        </w:rPr>
-        <w:t xml:space="preserve">, do(a) </w:t>
-      </w:r>
-      <w:r>
-        <w:rPr>
-          <w:sz w:val="24"/>
-          <w:szCs w:val="24"/>
-          <w:highlight w:val="yellow"/>
-        </w:rPr>
-        <w:t>candidato(a)</w:t>
-      </w:r>
-      <w:r>
-        <w:rPr>
-          <w:sz w:val="24"/>
-          <w:szCs w:val="24"/>
-        </w:rPr>
-        <w:t xml:space="preserve">  </w:t>
-      </w:r>
-      <w:r>
-        <w:rPr>
-          <w:b/>
-          <w:sz w:val="24"/>
-          <w:szCs w:val="24"/>
-        </w:rPr>
-        <w:t>$</w:t>
-      </w:r>
-      <w:proofErr w:type="spellStart"/>
-      <w:r>
-        <w:rPr>
-          <w:b/>
-          <w:sz w:val="24"/>
-          <w:szCs w:val="24"/>
-        </w:rPr>
-        <w:t>nomeDisc</w:t>
-      </w:r>
-      <w:proofErr w:type="spellEnd"/>
-      <w:r>
-        <w:rPr>
-          <w:sz w:val="24"/>
-          <w:szCs w:val="24"/>
-        </w:rPr>
-        <w:t xml:space="preserve">, que foi apresentado no dia -- de ---- </w:t>
-      </w:r>
-      <w:proofErr w:type="spellStart"/>
-      <w:r>
-        <w:rPr>
-          <w:sz w:val="24"/>
-          <w:szCs w:val="24"/>
-        </w:rPr>
-        <w:t>de</w:t>
-      </w:r>
-      <w:proofErr w:type="spellEnd"/>
-      <w:r>
-        <w:rPr>
-          <w:sz w:val="24"/>
-          <w:szCs w:val="24"/>
-        </w:rPr>
-        <w:t xml:space="preserve"> 2024, às --h, em formato $formato.</w:t>
-      </w:r>
-      <w:r>
-        <w:rPr>
-          <w:rFonts w:ascii="Arial" w:eastAsia="Arial" w:hAnsi="Arial" w:cs="Arial"/>
           <w:sz w:val="24"/>
           <w:szCs w:val="24"/>
         </w:rPr>
@@ -3972,8 +2162,6 @@
       </w:r>
     </w:p>
     <w:sectPr>
-      <w:headerReference w:type="default" r:id="rId8"/>
-      <w:footerReference w:type="default" r:id="rId9"/>
       <w:type w:val="continuous"/>
       <w:pgSz w:w="11906" w:h="16838"/>
       <w:pgMar w:top="567" w:right="1701" w:bottom="737" w:left="1134" w:header="720" w:footer="720" w:gutter="0"/>
@@ -4048,7 +2236,7 @@
           <wp:extent cx="826770" cy="808990"/>
           <wp:effectExtent l="0" t="0" r="0" b="0"/>
           <wp:wrapSquare wrapText="bothSides" distT="0" distB="0" distL="114935" distR="114935"/>
-          <wp:docPr id="991132679" name="image2.png"/>
+          <wp:docPr id="26" name="image2.png"/>
           <wp:cNvGraphicFramePr/>
           <a:graphic xmlns:a="http://schemas.openxmlformats.org/drawingml/2006/main">
             <a:graphicData uri="http://schemas.openxmlformats.org/drawingml/2006/picture">
@@ -4129,7 +2317,7 @@
           <wp:extent cx="1120140" cy="577215"/>
           <wp:effectExtent l="0" t="0" r="0" b="0"/>
           <wp:wrapSquare wrapText="bothSides" distT="0" distB="0" distL="114935" distR="114935"/>
-          <wp:docPr id="61796059" name="image3.jpg"/>
+          <wp:docPr id="27" name="image3.jpg"/>
           <wp:cNvGraphicFramePr/>
           <a:graphic xmlns:a="http://schemas.openxmlformats.org/drawingml/2006/main">
             <a:graphicData uri="http://schemas.openxmlformats.org/drawingml/2006/picture">
@@ -4397,7 +2585,7 @@
                 <wp:extent cx="595630" cy="900430"/>
                 <wp:effectExtent l="0" t="0" r="0" b="0"/>
                 <wp:wrapNone/>
-                <wp:docPr id="1163095496" name="image1.png"/>
+                <wp:docPr id="25" name="image1.png"/>
                 <wp:cNvGraphicFramePr/>
                 <a:graphic xmlns:a="http://schemas.openxmlformats.org/drawingml/2006/main">
                   <a:graphicData uri="http://schemas.openxmlformats.org/drawingml/2006/picture">
@@ -5090,7 +3278,6 @@
     <w:name w:val="heading 3"/>
     <w:basedOn w:val="Normal"/>
     <w:next w:val="Normal"/>
-    <w:link w:val="Ttulo3Char"/>
     <w:uiPriority w:val="9"/>
     <w:unhideWhenUsed/>
     <w:qFormat/>
@@ -5348,7 +3535,6 @@
   </w:style>
   <w:style w:type="character" w:customStyle="1" w:styleId="Ttulo1Char">
     <w:name w:val="Título 1 Char"/>
-    <w:uiPriority w:val="9"/>
     <w:rsid w:val="00C97E7E"/>
     <w:rPr>
       <w:b/>
@@ -5714,17 +3900,6 @@
         <w:right w:w="115" w:type="dxa"/>
       </w:tblCellMar>
     </w:tblPr>
-  </w:style>
-  <w:style w:type="character" w:customStyle="1" w:styleId="Ttulo3Char">
-    <w:name w:val="Título 3 Char"/>
-    <w:basedOn w:val="Fontepargpadro"/>
-    <w:link w:val="Ttulo3"/>
-    <w:uiPriority w:val="9"/>
-    <w:rsid w:val="00BA54FE"/>
-    <w:rPr>
-      <w:rFonts w:ascii="Arial" w:hAnsi="Arial" w:cs="Arial"/>
-      <w:sz w:val="24"/>
-    </w:rPr>
   </w:style>
 </w:styles>
 </file>

</xml_diff>